<commit_message>
All figures and tables are up!
All figures and tables are up! Tables 1 and S2 are not complete due to need for references, but the rest are done! Also some minor updates for R script that will help retrieving references for packages used easier.
</commit_message>
<xml_diff>
--- a/210621 - AG thesis/Thesis/Submission - peerJ/Figures/Figure titles.docx
+++ b/210621 - AG thesis/Thesis/Submission - peerJ/Figures/Figure titles.docx
@@ -125,6 +125,7 @@
         </w:rPr>
         <w:t xml:space="preserve"> Box plots of the number of gene copies of </w:t>
       </w:r>
+      <w:proofErr w:type="spellStart"/>
       <w:r>
         <w:rPr>
           <w:rFonts w:ascii="Times New Roman" w:hAnsi="Times New Roman" w:cs="Times New Roman"/>
@@ -133,6 +134,7 @@
         </w:rPr>
         <w:t>uidA</w:t>
       </w:r>
+      <w:proofErr w:type="spellEnd"/>
       <w:r>
         <w:rPr>
           <w:rFonts w:ascii="Times New Roman" w:hAnsi="Times New Roman" w:cs="Times New Roman"/>
@@ -186,7 +188,19 @@
         <w:rPr>
           <w:rFonts w:ascii="Times New Roman" w:hAnsi="Times New Roman" w:cs="Times New Roman"/>
         </w:rPr>
-        <w:t>-transformed EF parameters. Only variable not</w:t>
+        <w:t>-transformed EF parameters</w:t>
+      </w:r>
+      <w:r>
+        <w:rPr>
+          <w:rFonts w:ascii="Times New Roman" w:hAnsi="Times New Roman" w:cs="Times New Roman"/>
+        </w:rPr>
+        <w:t>, PC1 versus PC2</w:t>
+      </w:r>
+      <w:r>
+        <w:rPr>
+          <w:rFonts w:ascii="Times New Roman" w:hAnsi="Times New Roman" w:cs="Times New Roman"/>
+        </w:rPr>
+        <w:t>. Only variable not</w:t>
       </w:r>
       <w:r>
         <w:rPr>
@@ -320,70 +334,218 @@
           <w:rFonts w:ascii="Times New Roman" w:hAnsi="Times New Roman" w:cs="Times New Roman"/>
         </w:rPr>
       </w:pPr>
-    </w:p>
-    <w:p>
-      <w:pPr>
-        <w:spacing w:line="480" w:lineRule="auto"/>
-        <w:rPr>
-          <w:rFonts w:ascii="Times New Roman" w:hAnsi="Times New Roman" w:cs="Times New Roman"/>
-        </w:rPr>
-      </w:pPr>
-    </w:p>
-    <w:p>
-      <w:pPr>
-        <w:spacing w:line="480" w:lineRule="auto"/>
-        <w:rPr>
-          <w:rFonts w:ascii="Times New Roman" w:hAnsi="Times New Roman" w:cs="Times New Roman"/>
-        </w:rPr>
-      </w:pPr>
-    </w:p>
-    <w:p>
-      <w:pPr>
-        <w:spacing w:line="480" w:lineRule="auto"/>
-        <w:rPr>
-          <w:rFonts w:ascii="Times New Roman" w:hAnsi="Times New Roman" w:cs="Times New Roman"/>
-        </w:rPr>
-      </w:pPr>
-    </w:p>
-    <w:p>
-      <w:pPr>
-        <w:spacing w:line="480" w:lineRule="auto"/>
-        <w:rPr>
-          <w:rFonts w:ascii="Times New Roman" w:hAnsi="Times New Roman" w:cs="Times New Roman"/>
-        </w:rPr>
-      </w:pPr>
-    </w:p>
-    <w:p>
-      <w:pPr>
-        <w:spacing w:line="480" w:lineRule="auto"/>
-        <w:rPr>
-          <w:rFonts w:ascii="Times New Roman" w:hAnsi="Times New Roman" w:cs="Times New Roman"/>
-        </w:rPr>
-      </w:pPr>
-    </w:p>
-    <w:p>
-      <w:pPr>
-        <w:spacing w:line="480" w:lineRule="auto"/>
-        <w:rPr>
-          <w:rFonts w:ascii="Times New Roman" w:hAnsi="Times New Roman" w:cs="Times New Roman"/>
-        </w:rPr>
-      </w:pPr>
-    </w:p>
-    <w:p>
-      <w:pPr>
-        <w:spacing w:line="480" w:lineRule="auto"/>
-        <w:rPr>
-          <w:rFonts w:ascii="Times New Roman" w:hAnsi="Times New Roman" w:cs="Times New Roman"/>
-        </w:rPr>
-      </w:pPr>
-    </w:p>
-    <w:p>
-      <w:pPr>
-        <w:spacing w:line="480" w:lineRule="auto"/>
-        <w:rPr>
-          <w:rFonts w:ascii="Times New Roman" w:hAnsi="Times New Roman" w:cs="Times New Roman"/>
-        </w:rPr>
-      </w:pPr>
+      <w:r>
+        <w:rPr>
+          <w:rFonts w:ascii="Times New Roman" w:hAnsi="Times New Roman" w:cs="Times New Roman"/>
+          <w:b/>
+          <w:bCs/>
+        </w:rPr>
+        <w:t xml:space="preserve">Figure </w:t>
+      </w:r>
+      <w:r>
+        <w:rPr>
+          <w:rFonts w:ascii="Times New Roman" w:hAnsi="Times New Roman" w:cs="Times New Roman"/>
+          <w:b/>
+          <w:bCs/>
+        </w:rPr>
+        <w:t>S3</w:t>
+      </w:r>
+      <w:r>
+        <w:rPr>
+          <w:rFonts w:ascii="Times New Roman" w:hAnsi="Times New Roman" w:cs="Times New Roman"/>
+          <w:b/>
+          <w:bCs/>
+        </w:rPr>
+        <w:t>.</w:t>
+      </w:r>
+      <w:r>
+        <w:rPr>
+          <w:rFonts w:ascii="Times New Roman" w:hAnsi="Times New Roman" w:cs="Times New Roman"/>
+        </w:rPr>
+        <w:t xml:space="preserve"> Principal Component Analysis of log</w:t>
+      </w:r>
+      <w:r>
+        <w:rPr>
+          <w:rFonts w:ascii="Times New Roman" w:hAnsi="Times New Roman" w:cs="Times New Roman"/>
+        </w:rPr>
+        <w:softHyphen/>
+      </w:r>
+      <w:r>
+        <w:rPr>
+          <w:rFonts w:ascii="Times New Roman" w:hAnsi="Times New Roman" w:cs="Times New Roman"/>
+          <w:vertAlign w:val="subscript"/>
+        </w:rPr>
+        <w:t>10</w:t>
+      </w:r>
+      <w:r>
+        <w:rPr>
+          <w:rFonts w:ascii="Times New Roman" w:hAnsi="Times New Roman" w:cs="Times New Roman"/>
+        </w:rPr>
+        <w:t>-transformed EF parameters</w:t>
+      </w:r>
+      <w:r>
+        <w:rPr>
+          <w:rFonts w:ascii="Times New Roman" w:hAnsi="Times New Roman" w:cs="Times New Roman"/>
+        </w:rPr>
+        <w:t>, PC1 versus PC</w:t>
+      </w:r>
+      <w:r>
+        <w:rPr>
+          <w:rFonts w:ascii="Times New Roman" w:hAnsi="Times New Roman" w:cs="Times New Roman"/>
+        </w:rPr>
+        <w:t>3</w:t>
+      </w:r>
+      <w:r>
+        <w:rPr>
+          <w:rFonts w:ascii="Times New Roman" w:hAnsi="Times New Roman" w:cs="Times New Roman"/>
+        </w:rPr>
+        <w:t>. Only variable not</w:t>
+      </w:r>
+      <w:r>
+        <w:rPr>
+          <w:rFonts w:ascii="Times New Roman" w:hAnsi="Times New Roman" w:cs="Times New Roman"/>
+        </w:rPr>
+        <w:t xml:space="preserve"> </w:t>
+      </w:r>
+      <w:r>
+        <w:rPr>
+          <w:rFonts w:ascii="Times New Roman" w:hAnsi="Times New Roman" w:cs="Times New Roman"/>
+        </w:rPr>
+        <w:t>log</w:t>
+      </w:r>
+      <w:r>
+        <w:rPr>
+          <w:rFonts w:ascii="Times New Roman" w:hAnsi="Times New Roman" w:cs="Times New Roman"/>
+          <w:vertAlign w:val="subscript"/>
+        </w:rPr>
+        <w:t>10</w:t>
+      </w:r>
+      <w:r>
+        <w:rPr>
+          <w:rFonts w:ascii="Times New Roman" w:hAnsi="Times New Roman" w:cs="Times New Roman"/>
+        </w:rPr>
+        <w:t>-transformed was precipitation due to presence of zero values.</w:t>
+      </w:r>
+    </w:p>
+    <w:p>
+      <w:pPr>
+        <w:spacing w:line="480" w:lineRule="auto"/>
+        <w:rPr>
+          <w:rFonts w:ascii="Times New Roman" w:hAnsi="Times New Roman" w:cs="Times New Roman"/>
+        </w:rPr>
+      </w:pPr>
+    </w:p>
+    <w:p>
+      <w:pPr>
+        <w:spacing w:line="480" w:lineRule="auto"/>
+        <w:rPr>
+          <w:rFonts w:ascii="Times New Roman" w:hAnsi="Times New Roman" w:cs="Times New Roman"/>
+        </w:rPr>
+      </w:pPr>
+      <w:r>
+        <w:rPr>
+          <w:rFonts w:ascii="Times New Roman" w:hAnsi="Times New Roman" w:cs="Times New Roman"/>
+          <w:b/>
+          <w:bCs/>
+        </w:rPr>
+        <w:t xml:space="preserve">Figure </w:t>
+      </w:r>
+      <w:r>
+        <w:rPr>
+          <w:rFonts w:ascii="Times New Roman" w:hAnsi="Times New Roman" w:cs="Times New Roman"/>
+          <w:b/>
+          <w:bCs/>
+        </w:rPr>
+        <w:t>S4</w:t>
+      </w:r>
+      <w:r>
+        <w:rPr>
+          <w:rFonts w:ascii="Times New Roman" w:hAnsi="Times New Roman" w:cs="Times New Roman"/>
+          <w:b/>
+          <w:bCs/>
+        </w:rPr>
+        <w:t>.</w:t>
+      </w:r>
+      <w:r>
+        <w:rPr>
+          <w:rFonts w:ascii="Times New Roman" w:hAnsi="Times New Roman" w:cs="Times New Roman"/>
+        </w:rPr>
+        <w:t xml:space="preserve"> Principal Component Analysis of log</w:t>
+      </w:r>
+      <w:r>
+        <w:rPr>
+          <w:rFonts w:ascii="Times New Roman" w:hAnsi="Times New Roman" w:cs="Times New Roman"/>
+        </w:rPr>
+        <w:softHyphen/>
+      </w:r>
+      <w:r>
+        <w:rPr>
+          <w:rFonts w:ascii="Times New Roman" w:hAnsi="Times New Roman" w:cs="Times New Roman"/>
+          <w:vertAlign w:val="subscript"/>
+        </w:rPr>
+        <w:t>10</w:t>
+      </w:r>
+      <w:r>
+        <w:rPr>
+          <w:rFonts w:ascii="Times New Roman" w:hAnsi="Times New Roman" w:cs="Times New Roman"/>
+        </w:rPr>
+        <w:t>-transformed EF parameters</w:t>
+      </w:r>
+      <w:r>
+        <w:rPr>
+          <w:rFonts w:ascii="Times New Roman" w:hAnsi="Times New Roman" w:cs="Times New Roman"/>
+        </w:rPr>
+        <w:t>, PC</w:t>
+      </w:r>
+      <w:r>
+        <w:rPr>
+          <w:rFonts w:ascii="Times New Roman" w:hAnsi="Times New Roman" w:cs="Times New Roman"/>
+        </w:rPr>
+        <w:t>2</w:t>
+      </w:r>
+      <w:r>
+        <w:rPr>
+          <w:rFonts w:ascii="Times New Roman" w:hAnsi="Times New Roman" w:cs="Times New Roman"/>
+        </w:rPr>
+        <w:t xml:space="preserve"> versus PC</w:t>
+      </w:r>
+      <w:r>
+        <w:rPr>
+          <w:rFonts w:ascii="Times New Roman" w:hAnsi="Times New Roman" w:cs="Times New Roman"/>
+        </w:rPr>
+        <w:t>3</w:t>
+      </w:r>
+      <w:r>
+        <w:rPr>
+          <w:rFonts w:ascii="Times New Roman" w:hAnsi="Times New Roman" w:cs="Times New Roman"/>
+        </w:rPr>
+        <w:t>. Only variable not</w:t>
+      </w:r>
+      <w:r>
+        <w:rPr>
+          <w:rFonts w:ascii="Times New Roman" w:hAnsi="Times New Roman" w:cs="Times New Roman"/>
+        </w:rPr>
+        <w:t xml:space="preserve"> </w:t>
+      </w:r>
+      <w:r>
+        <w:rPr>
+          <w:rFonts w:ascii="Times New Roman" w:hAnsi="Times New Roman" w:cs="Times New Roman"/>
+        </w:rPr>
+        <w:t>log</w:t>
+      </w:r>
+      <w:r>
+        <w:rPr>
+          <w:rFonts w:ascii="Times New Roman" w:hAnsi="Times New Roman" w:cs="Times New Roman"/>
+          <w:vertAlign w:val="subscript"/>
+        </w:rPr>
+        <w:t>10</w:t>
+      </w:r>
+      <w:r>
+        <w:rPr>
+          <w:rFonts w:ascii="Times New Roman" w:hAnsi="Times New Roman" w:cs="Times New Roman"/>
+        </w:rPr>
+        <w:t>-transformed was precipitation due to presence of zero values.</w:t>
+      </w:r>
     </w:p>
     <w:sectPr>
       <w:pgSz w:w="12240" w:h="15840"/>

</xml_diff>